<commit_message>
doc: Capitulos unidos en documento TFG
</commit_message>
<xml_diff>
--- a/documentation/Problemas encontrados, conclusiones y trabajo futuro.docx
+++ b/documentation/Problemas encontrados, conclusiones y trabajo futuro.docx
@@ -20,10 +20,7 @@
         <w:pStyle w:val="Ttulo2"/>
       </w:pPr>
       <w:r>
-        <w:t>Problemas de compilación</w:t>
-      </w:r>
-      <w:r>
-        <w:t xml:space="preserve"> relacionados con OneDrive</w:t>
+        <w:t>Problemas de compilación relacionados con OneDrive</w:t>
       </w:r>
     </w:p>
     <w:p>
@@ -72,13 +69,17 @@
       <w:r>
         <w:t xml:space="preserve"> en utilizar un flujo propio de Google para el que había muchas librerías ya adaptadas y una gran cantidad de documentación, sin embargo esa forma de autenticarse </w:t>
       </w:r>
-      <w:proofErr w:type="spellStart"/>
-      <w:r>
-        <w:t>contro</w:t>
-      </w:r>
-      <w:proofErr w:type="spellEnd"/>
-      <w:r>
-        <w:t xml:space="preserve"> los servicios de Google quedaba deprecada a partir de marzo de 2023, por lo que cuando fui consciente de esto, a mitad del desarrollo de la autenticación usando el sistema antiguo tuve que cambiar al flujo nuevo basado en OAuth.</w:t>
+      <w:r>
+        <w:t>contra</w:t>
+      </w:r>
+      <w:r>
+        <w:t xml:space="preserve"> los servicios de Google quedaba </w:t>
+      </w:r>
+      <w:r>
+        <w:t>obsoleta</w:t>
+      </w:r>
+      <w:r>
+        <w:t xml:space="preserve"> a partir de marzo de 2023, por lo que cuando fui consciente de esto, a mitad del desarrollo de la autenticación usando el sistema antiguo tuve que cambiar al flujo nuevo basado en OAuth.</w:t>
       </w:r>
     </w:p>
     <w:p>
@@ -95,10 +96,7 @@
         <w:t>Solución</w:t>
       </w:r>
       <w:r>
-        <w:t>:</w:t>
-      </w:r>
-      <w:r>
-        <w:t xml:space="preserve"> Se realizó una investigación de como funciona OAuth2 y de la nueva forma de trabajar de Google, en algunos casos adaptando ejemplos de la documentación oficial pensados para el flujo antiguo al flujo nuevo.</w:t>
+        <w:t>: Se realizó una investigación de como funciona OAuth2 y de la nueva forma de trabajar de Google, en algunos casos adaptando ejemplos de la documentación oficial pensados para el flujo antiguo al flujo nuevo.</w:t>
       </w:r>
     </w:p>
     <w:p>
@@ -711,9 +709,12 @@
       </w:r>
       <w:proofErr w:type="spellStart"/>
       <w:r>
-        <w:t>TestContainers.</w:t>
-      </w:r>
-      <w:proofErr w:type="spellEnd"/>
+        <w:t>TestContainers</w:t>
+      </w:r>
+      <w:proofErr w:type="spellEnd"/>
+      <w:r>
+        <w:t>.</w:t>
+      </w:r>
     </w:p>
     <w:p>
       <w:r>
@@ -801,7 +802,12 @@
       </w:r>
       <w:proofErr w:type="spellEnd"/>
       <w:r>
-        <w:t xml:space="preserve">. Para poder ejecutar todo esto antes de la carga de </w:t>
+        <w:t>.</w:t>
+      </w:r>
+    </w:p>
+    <w:p>
+      <w:r>
+        <w:t xml:space="preserve">Para poder ejecutar todo esto antes de la carga de </w:t>
       </w:r>
       <w:proofErr w:type="spellStart"/>
       <w:r>
@@ -867,18 +873,85 @@
     </w:p>
     <w:p>
       <w:pPr>
-        <w:jc w:val="center"/>
+        <w:pStyle w:val="Ttulo1"/>
       </w:pPr>
       <w:r>
-        <w:br/>
-      </w:r>
-      <w:r>
-        <w:rPr>
-          <w:color w:val="FF0000"/>
-          <w:sz w:val="24"/>
-          <w:szCs w:val="24"/>
-        </w:rPr>
-        <w:t>REFERENCIAS PENDIENTES</w:t>
+        <w:t>Conclusiones</w:t>
+      </w:r>
+    </w:p>
+    <w:p>
+      <w:r>
+        <w:t xml:space="preserve">A lo largo del proyecto se ha realizado un ejercicio no solo de desarrollo si no de planificación, investigación de tecnologías nuevas o poco exploradas por mí como los framework </w:t>
+      </w:r>
+      <w:proofErr w:type="spellStart"/>
+      <w:r>
+        <w:t>Micronaut</w:t>
+      </w:r>
+      <w:proofErr w:type="spellEnd"/>
+      <w:r>
+        <w:t xml:space="preserve"> y </w:t>
+      </w:r>
+      <w:proofErr w:type="spellStart"/>
+      <w:r>
+        <w:t>React</w:t>
+      </w:r>
+      <w:proofErr w:type="spellEnd"/>
+      <w:r>
+        <w:t xml:space="preserve">, la autenticación con servicios de terceros o el montaje de un proceso de integración y despliegue continuo en la nube. Además, se han mantenido reuniones periódicas y se ha escuchado </w:t>
+      </w:r>
+      <w:proofErr w:type="spellStart"/>
+      <w:r>
+        <w:t>feedback</w:t>
+      </w:r>
+      <w:proofErr w:type="spellEnd"/>
+      <w:r>
+        <w:t xml:space="preserve"> de manera regular por parte de un </w:t>
+      </w:r>
+      <w:proofErr w:type="spellStart"/>
+      <w:r>
+        <w:t>stakeholder</w:t>
+      </w:r>
+      <w:proofErr w:type="spellEnd"/>
+      <w:r>
+        <w:t>, el representante de HP que ha propuesto este TFG.</w:t>
+      </w:r>
+    </w:p>
+    <w:p>
+      <w:r>
+        <w:t xml:space="preserve">Todo este ejercicio de trabajo e investigación ha derivado en un sistema robusto, modular, preparado para la ampliación con nuevos proveedores de calendario y que ha satisfecho las expectativas de los </w:t>
+      </w:r>
+      <w:proofErr w:type="spellStart"/>
+      <w:r>
+        <w:t>stakeholders</w:t>
+      </w:r>
+      <w:proofErr w:type="spellEnd"/>
+      <w:r>
+        <w:t xml:space="preserve">. Un sistema compuesto por un backend escrito en Java con </w:t>
+      </w:r>
+      <w:proofErr w:type="spellStart"/>
+      <w:r>
+        <w:t>Micronaut</w:t>
+      </w:r>
+      <w:proofErr w:type="spellEnd"/>
+      <w:r>
+        <w:t xml:space="preserve">, un frontend escrito en JavaScript y </w:t>
+      </w:r>
+      <w:proofErr w:type="spellStart"/>
+      <w:r>
+        <w:t>React</w:t>
+      </w:r>
+      <w:proofErr w:type="spellEnd"/>
+      <w:r>
+        <w:t xml:space="preserve"> y un sistema de base de datos en la nube con un sistema de integración, testeo y despliegue automatizado.</w:t>
+      </w:r>
+    </w:p>
+    <w:p>
+      <w:r>
+        <w:t xml:space="preserve">A modo de reflexión me gustaría destacar que por el camino me ha permitido enfrentarme a un proyecto de manera autónoma y aprender sobre nuevas tecnologías y formas de trabajo que me generaban </w:t>
+      </w:r>
+      <w:r>
+        <w:lastRenderedPageBreak/>
+        <w:t>curiosidad como es el uso de recursos en la nube, el CI/CD o el uso de Docker para levantar contendores de prueba de manera automática.</w:t>
       </w:r>
     </w:p>
     <w:p>
@@ -886,98 +959,12 @@
         <w:pStyle w:val="Ttulo1"/>
       </w:pPr>
       <w:r>
-        <w:t>Conclusiones</w:t>
-      </w:r>
-    </w:p>
-    <w:p>
-      <w:r>
-        <w:t xml:space="preserve">A lo largo del proyecto se ha realizado un ejercicio no solo de desarrollo si no de planificación, investigación de tecnologías nuevas o poco exploradas por mí como los framework </w:t>
-      </w:r>
-      <w:proofErr w:type="spellStart"/>
-      <w:r>
-        <w:t>Micronaut</w:t>
-      </w:r>
-      <w:proofErr w:type="spellEnd"/>
-      <w:r>
-        <w:t xml:space="preserve"> y </w:t>
-      </w:r>
-      <w:proofErr w:type="spellStart"/>
-      <w:r>
-        <w:t>React</w:t>
-      </w:r>
-      <w:proofErr w:type="spellEnd"/>
-      <w:r>
-        <w:t xml:space="preserve">, la autenticación con servicios de terceros o el montaje de un proceso de integración y despliegue continuo en la nube. Además, se han mantenido reuniones periódicas y se ha escuchado </w:t>
-      </w:r>
-      <w:proofErr w:type="spellStart"/>
-      <w:r>
-        <w:t>feedback</w:t>
-      </w:r>
-      <w:proofErr w:type="spellEnd"/>
-      <w:r>
-        <w:t xml:space="preserve"> de manera regular por parte de un </w:t>
-      </w:r>
-      <w:proofErr w:type="spellStart"/>
-      <w:r>
-        <w:t>stakeholder</w:t>
-      </w:r>
-      <w:proofErr w:type="spellEnd"/>
-      <w:r>
-        <w:t>, el representante de HP que ha propuesto este TFG.</w:t>
-      </w:r>
-    </w:p>
-    <w:p>
-      <w:r>
-        <w:t xml:space="preserve">Todo este ejercicio de trabajo e investigación ha derivado en un sistema robusto, modular, preparado para la ampliación con nuevos proveedores de calendario y que ha satisfecho las expectativas de los </w:t>
-      </w:r>
-      <w:proofErr w:type="spellStart"/>
-      <w:r>
-        <w:t>stakeholders</w:t>
-      </w:r>
-      <w:proofErr w:type="spellEnd"/>
-      <w:r>
-        <w:t xml:space="preserve">. Un sistema compuesto por un backend escrito en Java con </w:t>
-      </w:r>
-      <w:proofErr w:type="spellStart"/>
-      <w:r>
-        <w:t>Micronaut</w:t>
-      </w:r>
-      <w:proofErr w:type="spellEnd"/>
-      <w:r>
-        <w:t xml:space="preserve">, un frontend escrito en JavaScript y </w:t>
-      </w:r>
-      <w:proofErr w:type="spellStart"/>
-      <w:r>
-        <w:t>React</w:t>
-      </w:r>
-      <w:proofErr w:type="spellEnd"/>
-      <w:r>
-        <w:t xml:space="preserve"> y un sistema de base de datos en la nube con un sistema de integración, testeo y despliegue automatizado.</w:t>
-      </w:r>
-    </w:p>
-    <w:p>
-      <w:r>
-        <w:t xml:space="preserve">A modo de reflexión me gustaría destacar que por el camino me ha permitido enfrentarme a un proyecto de manera autónoma y aprender sobre nuevas tecnologías y formas de trabajo que me generaban </w:t>
-      </w:r>
-      <w:r>
-        <w:lastRenderedPageBreak/>
-        <w:t>curiosidad como es el uso de recursos en la nube, el CI/CD o el uso de Docker para levantar contendores de prueba de manera automática.</w:t>
-      </w:r>
-    </w:p>
-    <w:p>
-      <w:pPr>
-        <w:pStyle w:val="Ttulo1"/>
-      </w:pPr>
-      <w:r>
         <w:t>Trabajo futuro</w:t>
       </w:r>
     </w:p>
     <w:p>
       <w:r>
-        <w:t xml:space="preserve">A lo largo del desarrollo de NoMoreMeetings se han identificado varias áreas de mejora y características adicionales que podrían implementarse en el futuro para mejorar aún más la eficacia y la utilidad de la aplicación. </w:t>
-      </w:r>
-      <w:r>
-        <w:t xml:space="preserve">Algunas de ellas como la conectividad con Exchange ya se han previsto en la fase de diseño y han influido en la toma de decisiones como ya se ha explicado. A </w:t>
+        <w:t xml:space="preserve">A lo largo del desarrollo de NoMoreMeetings se han identificado varias áreas de mejora y características adicionales que podrían implementarse en el futuro para mejorar aún más la eficacia y la utilidad de la aplicación. Algunas de ellas como la conectividad con Exchange ya se han previsto en la fase de diseño y han influido en la toma de decisiones como ya se ha explicado. A </w:t>
       </w:r>
       <w:r>
         <w:t>continuación,</w:t>
@@ -996,22 +983,7 @@
     </w:p>
     <w:p>
       <w:r>
-        <w:t>Una</w:t>
-      </w:r>
-      <w:r>
-        <w:t xml:space="preserve"> funcionalidad importante sería que la aplicación pudiera identificar y tener en cuenta las reuniones </w:t>
-      </w:r>
-      <w:r>
-        <w:t>que se producen con asiduidad</w:t>
-      </w:r>
-      <w:r>
-        <w:t>. Esta característica aumentaría la precisión del análisis del tiempo de reunión y proporcionaría una representación más realista de la forma en que los usuarios gastan su tiempo</w:t>
-      </w:r>
-      <w:r>
-        <w:t xml:space="preserve"> ya que permitiría distinguir estas reuniones en la página de resultados de análisis</w:t>
-      </w:r>
-      <w:r>
-        <w:t>.</w:t>
+        <w:t>Una funcionalidad importante sería que la aplicación pudiera identificar y tener en cuenta las reuniones que se producen con asiduidad. Esta característica aumentaría la precisión del análisis del tiempo de reunión y proporcionaría una representación más realista de la forma en que los usuarios gastan su tiempo ya que permitiría distinguir estas reuniones en la página de resultados de análisis.</w:t>
       </w:r>
     </w:p>
     <w:p>
@@ -1024,10 +996,7 @@
     </w:p>
     <w:p>
       <w:r>
-        <w:t>Actualmente, NoMoreMeetings es compatible solo con Google Calendar. Sin embargo, Microsoft Exchange también es ampliamente utilizado en el entorno empresarial. Por lo tanto, sería beneficioso para muchos usuarios si la aplicación pudiera conectarse con Exchang</w:t>
-      </w:r>
-      <w:r>
-        <w:t>e.</w:t>
+        <w:t>Actualmente, NoMoreMeetings es compatible solo con Google Calendar. Sin embargo, Microsoft Exchange también es ampliamente utilizado en el entorno empresarial. Por lo tanto, sería beneficioso para muchos usuarios si la aplicación pudiera conectarse con Exchange.</w:t>
       </w:r>
     </w:p>
     <w:p>
@@ -1053,10 +1022,7 @@
     </w:p>
     <w:p>
       <w:r>
-        <w:t>Otra posible ampliación</w:t>
-      </w:r>
-      <w:r>
-        <w:t xml:space="preserve"> es la capacidad de acceder y visualizar informes de análisis de tiempo de reunión generados previamente. En la versión actual de NoMoreMeetings, los usuarios solo pueden ver el informe más reciente generado. Sin embargo, el acceso a informes anteriores permitiría a los usuarios hacer un seguimiento de su tiempo de reunión a lo largo del tiempo y detectar patrones o tendencias.</w:t>
+        <w:t>Otra posible ampliación es la capacidad de acceder y visualizar informes de análisis de tiempo de reunión generados previamente. En la versión actual de NoMoreMeetings, los usuarios solo pueden ver el informe más reciente generado. Sin embargo, el acceso a informes anteriores permitiría a los usuarios hacer un seguimiento de su tiempo de reunión a lo largo del tiempo y detectar patrones o tendencias.</w:t>
       </w:r>
     </w:p>
     <w:p>
@@ -1064,8 +1030,6 @@
         <w:t>Esta característica implicaría almacenar los informes generados de forma segura y proporcionar una interfaz de usuario para que los usuarios puedan acceder a ellos. La implementación de esta funcionalidad permitiría a los usuarios no solo tener una instantánea de su tiempo de reunión actual, sino también una visión más amplia y una perspectiva a lo largo del tiempo.</w:t>
       </w:r>
     </w:p>
-    <w:p/>
-    <w:p/>
     <w:sectPr>
       <w:pgSz w:w="11906" w:h="16838"/>
       <w:pgMar w:top="1417" w:right="1701" w:bottom="1417" w:left="1701" w:header="708" w:footer="708" w:gutter="0"/>

</xml_diff>